<commit_message>
pvm kenttien formatointi ja todo listan paivitys
</commit_message>
<xml_diff>
--- a/TODO.docx
+++ b/TODO.docx
@@ -730,29 +730,34 @@
           <w:numId w:val="2"/>
         </w:numPr>
         <w:rPr>
-          <w:lang w:val="fi-FI"/>
-        </w:rPr>
-      </w:pPr>
-      <w:r>
-        <w:rPr>
+          <w:strike/>
+          <w:lang w:val="fi-FI"/>
+        </w:rPr>
+      </w:pPr>
+      <w:r>
+        <w:rPr>
+          <w:strike/>
           <w:lang w:val="fi-FI"/>
         </w:rPr>
         <w:t>Aikataulun teko</w:t>
       </w:r>
       <w:r>
         <w:rPr>
+          <w:strike/>
           <w:lang w:val="fi-FI"/>
         </w:rPr>
         <w:tab/>
       </w:r>
       <w:r>
         <w:rPr>
+          <w:strike/>
           <w:lang w:val="fi-FI"/>
         </w:rPr>
         <w:tab/>
       </w:r>
       <w:r>
         <w:rPr>
+          <w:strike/>
           <w:lang w:val="fi-FI"/>
         </w:rPr>
         <w:tab/>
@@ -760,6 +765,7 @@
       <w:proofErr w:type="spellStart"/>
       <w:r>
         <w:rPr>
+          <w:strike/>
           <w:lang w:val="fi-FI"/>
         </w:rPr>
         <w:t>JASU</w:t>
@@ -774,23 +780,27 @@
           <w:numId w:val="2"/>
         </w:numPr>
         <w:rPr>
-          <w:lang w:val="fi-FI"/>
-        </w:rPr>
-      </w:pPr>
-      <w:r>
-        <w:rPr>
+          <w:strike/>
+          <w:lang w:val="fi-FI"/>
+        </w:rPr>
+      </w:pPr>
+      <w:r>
+        <w:rPr>
+          <w:strike/>
           <w:lang w:val="fi-FI"/>
         </w:rPr>
         <w:t>Suunnitelman teko</w:t>
       </w:r>
       <w:r>
         <w:rPr>
+          <w:strike/>
           <w:lang w:val="fi-FI"/>
         </w:rPr>
         <w:tab/>
       </w:r>
       <w:r>
         <w:rPr>
+          <w:strike/>
           <w:lang w:val="fi-FI"/>
         </w:rPr>
         <w:tab/>
@@ -856,12 +866,14 @@
           <w:numId w:val="1"/>
         </w:numPr>
         <w:rPr>
-          <w:lang w:val="fi-FI"/>
-        </w:rPr>
-      </w:pPr>
-      <w:proofErr w:type="spellStart"/>
-      <w:r>
-        <w:rPr>
+          <w:strike/>
+          <w:lang w:val="fi-FI"/>
+        </w:rPr>
+      </w:pPr>
+      <w:proofErr w:type="spellStart"/>
+      <w:r>
+        <w:rPr>
+          <w:strike/>
           <w:lang w:val="fi-FI"/>
         </w:rPr>
         <w:t>paivamaara</w:t>
@@ -869,6 +881,7 @@
       <w:proofErr w:type="spellEnd"/>
       <w:r>
         <w:rPr>
+          <w:strike/>
           <w:lang w:val="fi-FI"/>
         </w:rPr>
         <w:t xml:space="preserve"> kenttien formatointi oikeaan muotoon (</w:t>
@@ -876,6 +889,7 @@
       <w:proofErr w:type="spellStart"/>
       <w:r>
         <w:rPr>
+          <w:strike/>
           <w:lang w:val="fi-FI"/>
         </w:rPr>
         <w:t>6kpl</w:t>
@@ -883,18 +897,21 @@
       <w:proofErr w:type="spellEnd"/>
       <w:r>
         <w:rPr>
+          <w:strike/>
           <w:lang w:val="fi-FI"/>
         </w:rPr>
         <w:t>)</w:t>
       </w:r>
       <w:r>
         <w:rPr>
+          <w:strike/>
           <w:lang w:val="fi-FI"/>
         </w:rPr>
         <w:tab/>
       </w:r>
       <w:r>
         <w:rPr>
+          <w:strike/>
           <w:lang w:val="fi-FI"/>
         </w:rPr>
         <w:tab/>
@@ -902,17 +919,12 @@
       <w:proofErr w:type="spellStart"/>
       <w:r>
         <w:rPr>
+          <w:strike/>
           <w:lang w:val="fi-FI"/>
         </w:rPr>
         <w:t>JASU</w:t>
       </w:r>
       <w:proofErr w:type="spellEnd"/>
-      <w:r>
-        <w:rPr>
-          <w:lang w:val="fi-FI"/>
-        </w:rPr>
-        <w:t>, FRANS</w:t>
-      </w:r>
     </w:p>
     <w:p>
       <w:pPr>
@@ -922,12 +934,14 @@
           <w:numId w:val="1"/>
         </w:numPr>
         <w:rPr>
-          <w:lang w:val="fi-FI"/>
-        </w:rPr>
-      </w:pPr>
-      <w:proofErr w:type="spellStart"/>
-      <w:r>
-        <w:rPr>
+          <w:strike/>
+          <w:lang w:val="fi-FI"/>
+        </w:rPr>
+      </w:pPr>
+      <w:proofErr w:type="spellStart"/>
+      <w:r>
+        <w:rPr>
+          <w:strike/>
           <w:lang w:val="fi-FI"/>
         </w:rPr>
         <w:t>Iconin</w:t>
@@ -935,6 +949,7 @@
       <w:proofErr w:type="spellEnd"/>
       <w:r>
         <w:rPr>
+          <w:strike/>
           <w:lang w:val="fi-FI"/>
         </w:rPr>
         <w:t xml:space="preserve"> teko ja </w:t>
@@ -942,6 +957,7 @@
       <w:proofErr w:type="spellStart"/>
       <w:r>
         <w:rPr>
+          <w:strike/>
           <w:lang w:val="fi-FI"/>
         </w:rPr>
         <w:t>lisays</w:t>
@@ -949,55 +965,60 @@
       <w:proofErr w:type="spellEnd"/>
       <w:r>
         <w:rPr>
+          <w:strike/>
           <w:lang w:val="fi-FI"/>
         </w:rPr>
         <w:tab/>
       </w:r>
       <w:r>
         <w:rPr>
+          <w:strike/>
           <w:lang w:val="fi-FI"/>
         </w:rPr>
         <w:tab/>
       </w:r>
       <w:r>
         <w:rPr>
+          <w:strike/>
           <w:lang w:val="fi-FI"/>
         </w:rPr>
         <w:tab/>
       </w:r>
       <w:r>
         <w:rPr>
+          <w:strike/>
           <w:lang w:val="fi-FI"/>
         </w:rPr>
         <w:tab/>
       </w:r>
       <w:r>
         <w:rPr>
+          <w:strike/>
           <w:lang w:val="fi-FI"/>
         </w:rPr>
         <w:tab/>
       </w:r>
       <w:r>
         <w:rPr>
+          <w:strike/>
           <w:lang w:val="fi-FI"/>
         </w:rPr>
         <w:tab/>
       </w:r>
       <w:r>
         <w:rPr>
+          <w:strike/>
           <w:lang w:val="fi-FI"/>
         </w:rPr>
         <w:tab/>
-        <w:t xml:space="preserve">EI </w:t>
-      </w:r>
-      <w:proofErr w:type="spellStart"/>
-      <w:r>
-        <w:rPr>
-          <w:lang w:val="fi-FI"/>
-        </w:rPr>
-        <w:t>PAATETTY</w:t>
-      </w:r>
-      <w:proofErr w:type="spellEnd"/>
+      </w:r>
+      <w:r>
+        <w:rPr>
+          <w:strike/>
+          <w:lang w:val="fi-FI"/>
+        </w:rPr>
+        <w:t>FRANS</w:t>
+      </w:r>
     </w:p>
     <w:p>
       <w:pPr>
@@ -1071,13 +1092,7 @@
         <w:rPr>
           <w:lang w:val="fi-FI"/>
         </w:rPr>
-        <w:t>Viikko</w:t>
-      </w:r>
-      <w:r>
-        <w:rPr>
-          <w:lang w:val="fi-FI"/>
-        </w:rPr>
-        <w:t xml:space="preserve"> 3</w:t>
+        <w:t>Viikko 3</w:t>
       </w:r>
     </w:p>
     <w:p>
@@ -1093,6 +1108,7 @@
       </w:pPr>
       <w:r>
         <w:rPr>
+          <w:strike/>
           <w:lang w:val="fi-FI"/>
         </w:rPr>
         <w:t xml:space="preserve">Derby </w:t>
@@ -1100,6 +1116,7 @@
       <w:proofErr w:type="spellStart"/>
       <w:r>
         <w:rPr>
+          <w:strike/>
           <w:lang w:val="fi-FI"/>
         </w:rPr>
         <w:t>databasen</w:t>
@@ -1145,229 +1162,171 @@
           <w:lang w:val="fi-FI"/>
         </w:rPr>
         <w:t>kaytttaen</w:t>
-      </w:r>
-      <w:proofErr w:type="spellEnd"/>
-      <w:r>
-        <w:rPr>
-          <w:lang w:val="fi-FI"/>
-        </w:rPr>
-        <w:tab/>
-      </w:r>
-      <w:r>
-        <w:rPr>
-          <w:lang w:val="fi-FI"/>
-        </w:rPr>
-        <w:tab/>
-      </w:r>
-      <w:r>
-        <w:rPr>
-          <w:lang w:val="fi-FI"/>
-        </w:rPr>
-        <w:tab/>
-      </w:r>
-      <w:proofErr w:type="spellStart"/>
-      <w:r>
-        <w:rPr>
-          <w:lang w:val="fi-FI"/>
-        </w:rPr>
-        <w:t>JASU</w:t>
-      </w:r>
-      <w:proofErr w:type="spellEnd"/>
-      <w:r>
-        <w:rPr>
-          <w:lang w:val="fi-FI"/>
-        </w:rPr>
-        <w:t xml:space="preserve">, FRANS, </w:t>
-      </w:r>
-      <w:proofErr w:type="spellStart"/>
-      <w:r>
-        <w:rPr>
-          <w:lang w:val="fi-FI"/>
-        </w:rPr>
-        <w:t>MIRO</w:t>
-      </w:r>
-      <w:proofErr w:type="spellEnd"/>
-    </w:p>
-    <w:p>
-      <w:pPr>
-        <w:rPr>
-          <w:lang w:val="fi-FI"/>
-        </w:rPr>
-      </w:pPr>
-      <w:r>
-        <w:rPr>
-          <w:lang w:val="fi-FI"/>
-        </w:rPr>
-        <w:t>Viikko</w:t>
-      </w:r>
-      <w:r>
-        <w:rPr>
-          <w:lang w:val="fi-FI"/>
-        </w:rPr>
-        <w:t xml:space="preserve"> 4</w:t>
-      </w:r>
-    </w:p>
-    <w:p>
-      <w:pPr>
-        <w:pStyle w:val="Luettelokappale"/>
-        <w:numPr>
-          <w:ilvl w:val="0"/>
-          <w:numId w:val="3"/>
-        </w:numPr>
-        <w:rPr>
-          <w:lang w:val="fi-FI"/>
-        </w:rPr>
-      </w:pPr>
-      <w:proofErr w:type="spellStart"/>
-      <w:r>
-        <w:rPr>
-          <w:lang w:val="fi-FI"/>
-        </w:rPr>
-        <w:t>Databasen</w:t>
-      </w:r>
-      <w:proofErr w:type="spellEnd"/>
-      <w:r>
-        <w:rPr>
-          <w:lang w:val="fi-FI"/>
-        </w:rPr>
-        <w:t xml:space="preserve"> </w:t>
-      </w:r>
-      <w:proofErr w:type="spellStart"/>
-      <w:r>
-        <w:rPr>
-          <w:lang w:val="fi-FI"/>
-        </w:rPr>
-        <w:t>liittaminen</w:t>
-      </w:r>
-      <w:proofErr w:type="spellEnd"/>
-      <w:r>
-        <w:rPr>
-          <w:lang w:val="fi-FI"/>
-        </w:rPr>
-        <w:t xml:space="preserve"> ohjelman olio </w:t>
-      </w:r>
-      <w:proofErr w:type="spellStart"/>
-      <w:r>
-        <w:rPr>
-          <w:lang w:val="fi-FI"/>
-        </w:rPr>
-        <w:t>stubeihin</w:t>
-      </w:r>
-      <w:proofErr w:type="spellEnd"/>
-      <w:r>
-        <w:rPr>
-          <w:lang w:val="fi-FI"/>
-        </w:rPr>
-        <w:tab/>
-      </w:r>
-      <w:r>
-        <w:rPr>
-          <w:lang w:val="fi-FI"/>
-        </w:rPr>
-        <w:tab/>
-      </w:r>
-      <w:r>
-        <w:rPr>
-          <w:lang w:val="fi-FI"/>
-        </w:rPr>
-        <w:tab/>
-      </w:r>
-      <w:r>
-        <w:rPr>
-          <w:lang w:val="fi-FI"/>
-        </w:rPr>
-        <w:tab/>
-      </w:r>
-      <w:proofErr w:type="spellStart"/>
-      <w:r>
-        <w:rPr>
-          <w:lang w:val="fi-FI"/>
-        </w:rPr>
-        <w:t>JASU</w:t>
-      </w:r>
-      <w:proofErr w:type="spellEnd"/>
-      <w:r>
-        <w:rPr>
-          <w:lang w:val="fi-FI"/>
-        </w:rPr>
-        <w:t xml:space="preserve">, FRANS, </w:t>
-      </w:r>
-      <w:proofErr w:type="spellStart"/>
-      <w:r>
-        <w:rPr>
-          <w:lang w:val="fi-FI"/>
-        </w:rPr>
-        <w:t>MIRO</w:t>
-      </w:r>
-      <w:proofErr w:type="spellEnd"/>
-    </w:p>
-    <w:p>
-      <w:pPr>
-        <w:rPr>
-          <w:lang w:val="fi-FI"/>
-        </w:rPr>
-      </w:pPr>
-      <w:r>
-        <w:rPr>
-          <w:lang w:val="fi-FI"/>
-        </w:rPr>
-        <w:lastRenderedPageBreak/>
-        <w:t>Viikko</w:t>
-      </w:r>
-      <w:r>
-        <w:rPr>
-          <w:lang w:val="fi-FI"/>
-        </w:rPr>
-        <w:t xml:space="preserve"> 5</w:t>
-      </w:r>
-    </w:p>
-    <w:p>
-      <w:pPr>
-        <w:pStyle w:val="Luettelokappale"/>
-        <w:numPr>
-          <w:ilvl w:val="0"/>
-          <w:numId w:val="1"/>
-        </w:numPr>
-        <w:rPr>
-          <w:lang w:val="fi-FI"/>
-        </w:rPr>
-      </w:pPr>
-      <w:r>
-        <w:rPr>
-          <w:lang w:val="fi-FI"/>
-        </w:rPr>
-        <w:t xml:space="preserve">filtterien teko ja </w:t>
-      </w:r>
-      <w:proofErr w:type="spellStart"/>
-      <w:r>
-        <w:rPr>
-          <w:lang w:val="fi-FI"/>
-        </w:rPr>
-        <w:t>lisays</w:t>
-      </w:r>
-      <w:proofErr w:type="spellEnd"/>
-      <w:r>
-        <w:rPr>
-          <w:lang w:val="fi-FI"/>
-        </w:rPr>
-        <w:t xml:space="preserve"> (</w:t>
-      </w:r>
-      <w:proofErr w:type="spellStart"/>
-      <w:r>
-        <w:rPr>
-          <w:lang w:val="fi-FI"/>
-        </w:rPr>
-        <w:t>6kpl</w:t>
-      </w:r>
-      <w:proofErr w:type="spellEnd"/>
-      <w:r>
-        <w:rPr>
-          <w:lang w:val="fi-FI"/>
-        </w:rPr>
-        <w:t>)</w:t>
       </w:r>
       <w:bookmarkStart w:id="0" w:name="_GoBack"/>
       <w:bookmarkEnd w:id="0"/>
+      <w:proofErr w:type="spellEnd"/>
+      <w:r>
+        <w:rPr>
+          <w:lang w:val="fi-FI"/>
+        </w:rPr>
+        <w:tab/>
+      </w:r>
+      <w:r>
+        <w:rPr>
+          <w:lang w:val="fi-FI"/>
+        </w:rPr>
+        <w:tab/>
+      </w:r>
+      <w:r>
+        <w:rPr>
+          <w:lang w:val="fi-FI"/>
+        </w:rPr>
+        <w:tab/>
+      </w:r>
+      <w:proofErr w:type="spellStart"/>
+      <w:r>
+        <w:rPr>
+          <w:lang w:val="fi-FI"/>
+        </w:rPr>
+        <w:t>JASU</w:t>
+      </w:r>
+      <w:proofErr w:type="spellEnd"/>
+      <w:r>
+        <w:rPr>
+          <w:lang w:val="fi-FI"/>
+        </w:rPr>
+        <w:t xml:space="preserve">, FRANS, </w:t>
+      </w:r>
+      <w:proofErr w:type="spellStart"/>
+      <w:r>
+        <w:rPr>
+          <w:lang w:val="fi-FI"/>
+        </w:rPr>
+        <w:t>MIRO</w:t>
+      </w:r>
+      <w:proofErr w:type="spellEnd"/>
+    </w:p>
+    <w:p>
+      <w:pPr>
+        <w:rPr>
+          <w:lang w:val="fi-FI"/>
+        </w:rPr>
+      </w:pPr>
+      <w:r>
+        <w:rPr>
+          <w:lang w:val="fi-FI"/>
+        </w:rPr>
+        <w:t>Viikko 4</w:t>
+      </w:r>
+    </w:p>
+    <w:p>
+      <w:pPr>
+        <w:pStyle w:val="Luettelokappale"/>
+        <w:numPr>
+          <w:ilvl w:val="0"/>
+          <w:numId w:val="3"/>
+        </w:numPr>
+        <w:rPr>
+          <w:lang w:val="fi-FI"/>
+        </w:rPr>
+      </w:pPr>
+      <w:proofErr w:type="spellStart"/>
+      <w:r>
+        <w:rPr>
+          <w:lang w:val="fi-FI"/>
+        </w:rPr>
+        <w:t>Databasen</w:t>
+      </w:r>
+      <w:proofErr w:type="spellEnd"/>
+      <w:r>
+        <w:rPr>
+          <w:lang w:val="fi-FI"/>
+        </w:rPr>
+        <w:t xml:space="preserve"> </w:t>
+      </w:r>
+      <w:proofErr w:type="spellStart"/>
+      <w:r>
+        <w:rPr>
+          <w:lang w:val="fi-FI"/>
+        </w:rPr>
+        <w:t>liittaminen</w:t>
+      </w:r>
+      <w:proofErr w:type="spellEnd"/>
+      <w:r>
+        <w:rPr>
+          <w:lang w:val="fi-FI"/>
+        </w:rPr>
+        <w:t xml:space="preserve"> ohjelman olio </w:t>
+      </w:r>
+      <w:proofErr w:type="spellStart"/>
+      <w:r>
+        <w:rPr>
+          <w:lang w:val="fi-FI"/>
+        </w:rPr>
+        <w:t>stubeihin</w:t>
+      </w:r>
+      <w:proofErr w:type="spellEnd"/>
+      <w:r>
+        <w:rPr>
+          <w:lang w:val="fi-FI"/>
+        </w:rPr>
+        <w:tab/>
+      </w:r>
+      <w:r>
+        <w:rPr>
+          <w:lang w:val="fi-FI"/>
+        </w:rPr>
+        <w:tab/>
+      </w:r>
+      <w:r>
+        <w:rPr>
+          <w:lang w:val="fi-FI"/>
+        </w:rPr>
+        <w:tab/>
+      </w:r>
+      <w:r>
+        <w:rPr>
+          <w:lang w:val="fi-FI"/>
+        </w:rPr>
+        <w:tab/>
+      </w:r>
+      <w:proofErr w:type="spellStart"/>
+      <w:r>
+        <w:rPr>
+          <w:lang w:val="fi-FI"/>
+        </w:rPr>
+        <w:t>JASU</w:t>
+      </w:r>
+      <w:proofErr w:type="spellEnd"/>
+      <w:r>
+        <w:rPr>
+          <w:lang w:val="fi-FI"/>
+        </w:rPr>
+        <w:t xml:space="preserve">, FRANS, </w:t>
+      </w:r>
+      <w:proofErr w:type="spellStart"/>
+      <w:r>
+        <w:rPr>
+          <w:lang w:val="fi-FI"/>
+        </w:rPr>
+        <w:t>MIRO</w:t>
+      </w:r>
+      <w:proofErr w:type="spellEnd"/>
+    </w:p>
+    <w:p>
+      <w:pPr>
+        <w:rPr>
+          <w:lang w:val="fi-FI"/>
+        </w:rPr>
+      </w:pPr>
+      <w:r>
+        <w:rPr>
+          <w:lang w:val="fi-FI"/>
+        </w:rPr>
+        <w:lastRenderedPageBreak/>
+        <w:t>Viikko 5</w:t>
+      </w:r>
     </w:p>
     <w:p>
       <w:pPr>
@@ -1384,6 +1343,52 @@
         <w:rPr>
           <w:lang w:val="fi-FI"/>
         </w:rPr>
+        <w:t xml:space="preserve">filtterien teko ja </w:t>
+      </w:r>
+      <w:proofErr w:type="spellStart"/>
+      <w:r>
+        <w:rPr>
+          <w:lang w:val="fi-FI"/>
+        </w:rPr>
+        <w:t>lisays</w:t>
+      </w:r>
+      <w:proofErr w:type="spellEnd"/>
+      <w:r>
+        <w:rPr>
+          <w:lang w:val="fi-FI"/>
+        </w:rPr>
+        <w:t xml:space="preserve"> (</w:t>
+      </w:r>
+      <w:proofErr w:type="spellStart"/>
+      <w:r>
+        <w:rPr>
+          <w:lang w:val="fi-FI"/>
+        </w:rPr>
+        <w:t>6kpl</w:t>
+      </w:r>
+      <w:proofErr w:type="spellEnd"/>
+      <w:r>
+        <w:rPr>
+          <w:lang w:val="fi-FI"/>
+        </w:rPr>
+        <w:t>)</w:t>
+      </w:r>
+    </w:p>
+    <w:p>
+      <w:pPr>
+        <w:pStyle w:val="Luettelokappale"/>
+        <w:numPr>
+          <w:ilvl w:val="0"/>
+          <w:numId w:val="1"/>
+        </w:numPr>
+        <w:rPr>
+          <w:lang w:val="fi-FI"/>
+        </w:rPr>
+      </w:pPr>
+      <w:r>
+        <w:rPr>
+          <w:lang w:val="fi-FI"/>
+        </w:rPr>
         <w:t xml:space="preserve">Testisuunnitelman tapausten testaus </w:t>
       </w:r>
     </w:p>
@@ -1423,13 +1428,7 @@
         <w:rPr>
           <w:lang w:val="fi-FI"/>
         </w:rPr>
-        <w:t>Viikko</w:t>
-      </w:r>
-      <w:r>
-        <w:rPr>
-          <w:lang w:val="fi-FI"/>
-        </w:rPr>
-        <w:t xml:space="preserve"> 6</w:t>
+        <w:t>Viikko 6</w:t>
       </w:r>
     </w:p>
     <w:p>
@@ -1447,13 +1446,7 @@
         <w:rPr>
           <w:lang w:val="fi-FI"/>
         </w:rPr>
-        <w:t>Test</w:t>
-      </w:r>
-      <w:r>
-        <w:rPr>
-          <w:lang w:val="fi-FI"/>
-        </w:rPr>
-        <w:t>isuunnitelman tapausten testaus</w:t>
+        <w:t>Testisuunnitelman tapausten testaus</w:t>
       </w:r>
     </w:p>
     <w:p>
@@ -1500,13 +1493,7 @@
         <w:rPr>
           <w:lang w:val="fi-FI"/>
         </w:rPr>
-        <w:t>Viikko</w:t>
-      </w:r>
-      <w:r>
-        <w:rPr>
-          <w:lang w:val="fi-FI"/>
-        </w:rPr>
-        <w:t xml:space="preserve"> 7</w:t>
+        <w:t>Viikko 7</w:t>
       </w:r>
     </w:p>
     <w:p>
@@ -1589,13 +1576,7 @@
         <w:rPr>
           <w:lang w:val="fi-FI"/>
         </w:rPr>
-        <w:t>Viikko</w:t>
-      </w:r>
-      <w:r>
-        <w:rPr>
-          <w:lang w:val="fi-FI"/>
-        </w:rPr>
-        <w:t xml:space="preserve"> 8</w:t>
+        <w:t>Viikko 8</w:t>
       </w:r>
     </w:p>
     <w:p>

</xml_diff>